<commit_message>
Se muestran imagenes post en navegador
</commit_message>
<xml_diff>
--- a/pasos-parte 5.docx
+++ b/pasos-parte 5.docx
@@ -73,6 +73,7 @@
         <w:rPr>
           <w:b/>
           <w:bCs/>
+          <w:noProof/>
           <w:lang w:val="es-MX"/>
         </w:rPr>
         <w:drawing>
@@ -146,6 +147,7 @@
         <w:rPr>
           <w:b/>
           <w:bCs/>
+          <w:noProof/>
           <w:lang w:val="es-MX"/>
         </w:rPr>
         <w:drawing>
@@ -220,6 +222,7 @@
         <w:rPr>
           <w:b/>
           <w:bCs/>
+          <w:noProof/>
           <w:lang w:val="es-MX"/>
         </w:rPr>
         <w:drawing>
@@ -294,6 +297,7 @@
         <w:rPr>
           <w:b/>
           <w:bCs/>
+          <w:noProof/>
           <w:lang w:val="es-MX"/>
         </w:rPr>
         <w:drawing>
@@ -368,6 +372,7 @@
         <w:rPr>
           <w:b/>
           <w:bCs/>
+          <w:noProof/>
           <w:lang w:val="es-MX"/>
         </w:rPr>
         <w:lastRenderedPageBreak/>
@@ -435,13 +440,33 @@
         <w:rPr>
           <w:b/>
           <w:bCs/>
-          <w:lang w:val="es-MX"/>
-        </w:rPr>
-      </w:pPr>
-      <w:r>
-        <w:rPr>
-          <w:b/>
-          <w:bCs/>
+          <w:color w:val="FF0000"/>
+          <w:lang w:val="es-MX"/>
+        </w:rPr>
+      </w:pPr>
+      <w:r>
+        <w:rPr>
+          <w:b/>
+          <w:bCs/>
+          <w:color w:val="FF0000"/>
+          <w:lang w:val="es-MX"/>
+        </w:rPr>
+        <w:t>*** corrección: en el name de la ruta sería posts.index no post.index</w:t>
+      </w:r>
+    </w:p>
+    <w:p>
+      <w:pPr>
+        <w:rPr>
+          <w:b/>
+          <w:bCs/>
+          <w:lang w:val="es-MX"/>
+        </w:rPr>
+      </w:pPr>
+      <w:r>
+        <w:rPr>
+          <w:b/>
+          <w:bCs/>
+          <w:noProof/>
           <w:lang w:val="es-MX"/>
         </w:rPr>
         <w:drawing>
@@ -538,6 +563,7 @@
         <w:rPr>
           <w:b/>
           <w:bCs/>
+          <w:noProof/>
           <w:lang w:val="es-MX"/>
         </w:rPr>
         <w:drawing>
@@ -648,6 +674,7 @@
         <w:rPr>
           <w:b/>
           <w:bCs/>
+          <w:noProof/>
           <w:lang w:val="es-MX"/>
         </w:rPr>
         <w:drawing>
@@ -722,6 +749,7 @@
         <w:rPr>
           <w:b/>
           <w:bCs/>
+          <w:noProof/>
           <w:lang w:val="es-MX"/>
         </w:rPr>
         <w:lastRenderedPageBreak/>
@@ -825,6 +853,7 @@
         <w:rPr>
           <w:b/>
           <w:bCs/>
+          <w:noProof/>
           <w:lang w:val="es-MX"/>
         </w:rPr>
         <w:drawing>
@@ -895,6 +924,7 @@
         <w:rPr>
           <w:b/>
           <w:bCs/>
+          <w:noProof/>
           <w:lang w:val="es-MX"/>
         </w:rPr>
         <w:drawing>
@@ -969,6 +999,7 @@
         <w:rPr>
           <w:b/>
           <w:bCs/>
+          <w:noProof/>
           <w:lang w:val="es-MX"/>
         </w:rPr>
         <w:drawing>
@@ -1010,13 +1041,1436 @@
     </w:p>
     <w:p>
       <w:pPr>
-        <w:ind w:left="360"/>
-        <w:rPr>
-          <w:b/>
-          <w:bCs/>
-          <w:lang w:val="es-MX"/>
-        </w:rPr>
-      </w:pPr>
+        <w:pStyle w:val="Prrafodelista"/>
+        <w:numPr>
+          <w:ilvl w:val="0"/>
+          <w:numId w:val="1"/>
+        </w:numPr>
+        <w:ind w:left="360"/>
+        <w:jc w:val="both"/>
+        <w:rPr>
+          <w:b/>
+          <w:bCs/>
+          <w:lang w:val="es-MX"/>
+        </w:rPr>
+      </w:pPr>
+      <w:r>
+        <w:rPr>
+          <w:b/>
+          <w:bCs/>
+          <w:lang w:val="es-MX"/>
+        </w:rPr>
+        <w:t>Ahora dentro del div vamos a crear un grid (</w:t>
+      </w:r>
+      <w:r>
+        <w:rPr>
+          <w:b/>
+          <w:bCs/>
+          <w:lang w:val="es-MX"/>
+        </w:rPr>
+        <w:t>El grid es una cuadrícula sobre la que se distribuyen los distintos elementos que componen la web</w:t>
+      </w:r>
+      <w:r>
+        <w:rPr>
+          <w:b/>
+          <w:bCs/>
+          <w:lang w:val="es-MX"/>
+        </w:rPr>
+        <w:t>). Podemos escribir .grid para obtenerlo de manera automática con su respectiva clase.</w:t>
+      </w:r>
+    </w:p>
+    <w:p>
+      <w:pPr>
+        <w:pStyle w:val="Prrafodelista"/>
+        <w:ind w:left="360"/>
+        <w:jc w:val="both"/>
+        <w:rPr>
+          <w:b/>
+          <w:bCs/>
+          <w:lang w:val="es-MX"/>
+        </w:rPr>
+      </w:pPr>
+      <w:r>
+        <w:rPr>
+          <w:b/>
+          <w:bCs/>
+          <w:lang w:val="es-MX"/>
+        </w:rPr>
+        <w:drawing>
+          <wp:inline distT="0" distB="0" distL="0" distR="0" wp14:anchorId="47E151BB" wp14:editId="71231521">
+            <wp:extent cx="3046020" cy="1072948"/>
+            <wp:effectExtent l="0" t="0" r="2540" b="0"/>
+            <wp:docPr id="13" name="Imagen 13" descr="Interfaz de usuario gráfica, Texto, Aplicación, Chat o mensaje de texto&#10;&#10;Descripción generada automáticamente"/>
+            <wp:cNvGraphicFramePr>
+              <a:graphicFrameLocks xmlns:a="http://schemas.openxmlformats.org/drawingml/2006/main" noChangeAspect="1"/>
+            </wp:cNvGraphicFramePr>
+            <a:graphic xmlns:a="http://schemas.openxmlformats.org/drawingml/2006/main">
+              <a:graphicData uri="http://schemas.openxmlformats.org/drawingml/2006/picture">
+                <pic:pic xmlns:pic="http://schemas.openxmlformats.org/drawingml/2006/picture">
+                  <pic:nvPicPr>
+                    <pic:cNvPr id="13" name="Imagen 13" descr="Interfaz de usuario gráfica, Texto, Aplicación, Chat o mensaje de texto&#10;&#10;Descripción generada automáticamente"/>
+                    <pic:cNvPicPr/>
+                  </pic:nvPicPr>
+                  <pic:blipFill>
+                    <a:blip r:embed="rId17"/>
+                    <a:stretch>
+                      <a:fillRect/>
+                    </a:stretch>
+                  </pic:blipFill>
+                  <pic:spPr>
+                    <a:xfrm>
+                      <a:off x="0" y="0"/>
+                      <a:ext cx="3059212" cy="1077595"/>
+                    </a:xfrm>
+                    <a:prstGeom prst="rect">
+                      <a:avLst/>
+                    </a:prstGeom>
+                  </pic:spPr>
+                </pic:pic>
+              </a:graphicData>
+            </a:graphic>
+          </wp:inline>
+        </w:drawing>
+      </w:r>
+    </w:p>
+    <w:p>
+      <w:pPr>
+        <w:jc w:val="both"/>
+        <w:rPr>
+          <w:b/>
+          <w:bCs/>
+          <w:lang w:val="es-MX"/>
+        </w:rPr>
+      </w:pPr>
+    </w:p>
+    <w:p>
+      <w:pPr>
+        <w:pStyle w:val="Prrafodelista"/>
+        <w:numPr>
+          <w:ilvl w:val="0"/>
+          <w:numId w:val="1"/>
+        </w:numPr>
+        <w:jc w:val="both"/>
+        <w:rPr>
+          <w:b/>
+          <w:bCs/>
+          <w:lang w:val="es-MX"/>
+        </w:rPr>
+      </w:pPr>
+      <w:r>
+        <w:rPr>
+          <w:b/>
+          <w:bCs/>
+          <w:lang w:val="es-MX"/>
+        </w:rPr>
+        <w:t>Indicamos el número de columnas</w:t>
+      </w:r>
+      <w:r>
+        <w:rPr>
+          <w:b/>
+          <w:bCs/>
+          <w:lang w:val="es-MX"/>
+        </w:rPr>
+        <w:t xml:space="preserve"> con col y además la separación (gap) que queremos que haya entre cada columna. Con gap-6 estaríamos indicando una separación de 1.5 rem</w:t>
+      </w:r>
+    </w:p>
+    <w:p>
+      <w:pPr>
+        <w:ind w:left="360"/>
+        <w:jc w:val="both"/>
+        <w:rPr>
+          <w:b/>
+          <w:bCs/>
+          <w:lang w:val="es-MX"/>
+        </w:rPr>
+      </w:pPr>
+      <w:r>
+        <w:rPr>
+          <w:b/>
+          <w:bCs/>
+          <w:lang w:val="es-MX"/>
+        </w:rPr>
+        <w:lastRenderedPageBreak/>
+        <w:drawing>
+          <wp:inline distT="0" distB="0" distL="0" distR="0" wp14:anchorId="50B8A415" wp14:editId="05A38980">
+            <wp:extent cx="5612130" cy="374015"/>
+            <wp:effectExtent l="0" t="0" r="7620" b="6985"/>
+            <wp:docPr id="15" name="Imagen 15"/>
+            <wp:cNvGraphicFramePr>
+              <a:graphicFrameLocks xmlns:a="http://schemas.openxmlformats.org/drawingml/2006/main" noChangeAspect="1"/>
+            </wp:cNvGraphicFramePr>
+            <a:graphic xmlns:a="http://schemas.openxmlformats.org/drawingml/2006/main">
+              <a:graphicData uri="http://schemas.openxmlformats.org/drawingml/2006/picture">
+                <pic:pic xmlns:pic="http://schemas.openxmlformats.org/drawingml/2006/picture">
+                  <pic:nvPicPr>
+                    <pic:cNvPr id="1" name=""/>
+                    <pic:cNvPicPr/>
+                  </pic:nvPicPr>
+                  <pic:blipFill>
+                    <a:blip r:embed="rId18"/>
+                    <a:stretch>
+                      <a:fillRect/>
+                    </a:stretch>
+                  </pic:blipFill>
+                  <pic:spPr>
+                    <a:xfrm>
+                      <a:off x="0" y="0"/>
+                      <a:ext cx="5612130" cy="374015"/>
+                    </a:xfrm>
+                    <a:prstGeom prst="rect">
+                      <a:avLst/>
+                    </a:prstGeom>
+                  </pic:spPr>
+                </pic:pic>
+              </a:graphicData>
+            </a:graphic>
+          </wp:inline>
+        </w:drawing>
+      </w:r>
+    </w:p>
+    <w:p>
+      <w:pPr>
+        <w:pStyle w:val="Prrafodelista"/>
+        <w:numPr>
+          <w:ilvl w:val="0"/>
+          <w:numId w:val="1"/>
+        </w:numPr>
+        <w:jc w:val="both"/>
+        <w:rPr>
+          <w:b/>
+          <w:bCs/>
+          <w:lang w:val="es-MX"/>
+        </w:rPr>
+      </w:pPr>
+      <w:r>
+        <w:rPr>
+          <w:b/>
+          <w:bCs/>
+          <w:lang w:val="es-MX"/>
+        </w:rPr>
+        <w:t>Creamos un foreach para poder iterar los elementos del array $posts del controlador y allí mostraremos las imágenes. Para poder mostrar dichas imágenes que están en la tabla images, es necesario recurrir a la relación anteriormente creada que está en el modelo Post</w:t>
+      </w:r>
+    </w:p>
+    <w:p>
+      <w:pPr>
+        <w:ind w:left="360"/>
+        <w:jc w:val="both"/>
+        <w:rPr>
+          <w:b/>
+          <w:bCs/>
+          <w:lang w:val="es-MX"/>
+        </w:rPr>
+      </w:pPr>
+      <w:r>
+        <w:rPr>
+          <w:b/>
+          <w:bCs/>
+          <w:lang w:val="es-MX"/>
+        </w:rPr>
+        <w:drawing>
+          <wp:inline distT="0" distB="0" distL="0" distR="0" wp14:anchorId="1C759252" wp14:editId="23EA7C96">
+            <wp:extent cx="3895106" cy="1239751"/>
+            <wp:effectExtent l="0" t="0" r="0" b="0"/>
+            <wp:docPr id="16" name="Imagen 16" descr="Texto&#10;&#10;Descripción generada automáticamente"/>
+            <wp:cNvGraphicFramePr>
+              <a:graphicFrameLocks xmlns:a="http://schemas.openxmlformats.org/drawingml/2006/main" noChangeAspect="1"/>
+            </wp:cNvGraphicFramePr>
+            <a:graphic xmlns:a="http://schemas.openxmlformats.org/drawingml/2006/main">
+              <a:graphicData uri="http://schemas.openxmlformats.org/drawingml/2006/picture">
+                <pic:pic xmlns:pic="http://schemas.openxmlformats.org/drawingml/2006/picture">
+                  <pic:nvPicPr>
+                    <pic:cNvPr id="16" name="Imagen 16" descr="Texto&#10;&#10;Descripción generada automáticamente"/>
+                    <pic:cNvPicPr/>
+                  </pic:nvPicPr>
+                  <pic:blipFill>
+                    <a:blip r:embed="rId19"/>
+                    <a:stretch>
+                      <a:fillRect/>
+                    </a:stretch>
+                  </pic:blipFill>
+                  <pic:spPr>
+                    <a:xfrm>
+                      <a:off x="0" y="0"/>
+                      <a:ext cx="3941897" cy="1254644"/>
+                    </a:xfrm>
+                    <a:prstGeom prst="rect">
+                      <a:avLst/>
+                    </a:prstGeom>
+                  </pic:spPr>
+                </pic:pic>
+              </a:graphicData>
+            </a:graphic>
+          </wp:inline>
+        </w:drawing>
+      </w:r>
+    </w:p>
+    <w:p>
+      <w:pPr>
+        <w:ind w:left="360"/>
+        <w:jc w:val="both"/>
+        <w:rPr>
+          <w:b/>
+          <w:bCs/>
+          <w:lang w:val="es-MX"/>
+        </w:rPr>
+      </w:pPr>
+      <w:r>
+        <w:rPr>
+          <w:b/>
+          <w:bCs/>
+          <w:lang w:val="es-MX"/>
+        </w:rPr>
+        <w:drawing>
+          <wp:inline distT="0" distB="0" distL="0" distR="0" wp14:anchorId="7B864158" wp14:editId="7AC8ABF0">
+            <wp:extent cx="3388329" cy="1055834"/>
+            <wp:effectExtent l="0" t="0" r="3175" b="0"/>
+            <wp:docPr id="20" name="Imagen 20" descr="Texto&#10;&#10;Descripción generada automáticamente"/>
+            <wp:cNvGraphicFramePr>
+              <a:graphicFrameLocks xmlns:a="http://schemas.openxmlformats.org/drawingml/2006/main" noChangeAspect="1"/>
+            </wp:cNvGraphicFramePr>
+            <a:graphic xmlns:a="http://schemas.openxmlformats.org/drawingml/2006/main">
+              <a:graphicData uri="http://schemas.openxmlformats.org/drawingml/2006/picture">
+                <pic:pic xmlns:pic="http://schemas.openxmlformats.org/drawingml/2006/picture">
+                  <pic:nvPicPr>
+                    <pic:cNvPr id="20" name="Imagen 20" descr="Texto&#10;&#10;Descripción generada automáticamente"/>
+                    <pic:cNvPicPr/>
+                  </pic:nvPicPr>
+                  <pic:blipFill>
+                    <a:blip r:embed="rId20"/>
+                    <a:stretch>
+                      <a:fillRect/>
+                    </a:stretch>
+                  </pic:blipFill>
+                  <pic:spPr>
+                    <a:xfrm>
+                      <a:off x="0" y="0"/>
+                      <a:ext cx="3428124" cy="1068234"/>
+                    </a:xfrm>
+                    <a:prstGeom prst="rect">
+                      <a:avLst/>
+                    </a:prstGeom>
+                  </pic:spPr>
+                </pic:pic>
+              </a:graphicData>
+            </a:graphic>
+          </wp:inline>
+        </w:drawing>
+      </w:r>
+    </w:p>
+    <w:p>
+      <w:pPr>
+        <w:ind w:left="360"/>
+        <w:jc w:val="both"/>
+        <w:rPr>
+          <w:b/>
+          <w:bCs/>
+          <w:lang w:val="es-MX"/>
+        </w:rPr>
+      </w:pPr>
+      <w:r>
+        <w:rPr>
+          <w:b/>
+          <w:bCs/>
+          <w:lang w:val="es-MX"/>
+        </w:rPr>
+        <w:t>**</w:t>
+      </w:r>
+      <w:r>
+        <w:rPr>
+          <w:b/>
+          <w:bCs/>
+          <w:color w:val="FF0000"/>
+          <w:lang w:val="es-MX"/>
+        </w:rPr>
+        <w:t>Sin embargo, aquí hay un error, porque la clase/modelo images no existe. Realmente, el modelo invocado se llama image. De hecho al ser una clase, debió llamarse Image.</w:t>
+      </w:r>
+    </w:p>
+    <w:p>
+      <w:pPr>
+        <w:ind w:left="360"/>
+        <w:jc w:val="both"/>
+        <w:rPr>
+          <w:b/>
+          <w:bCs/>
+          <w:lang w:val="es-MX"/>
+        </w:rPr>
+      </w:pPr>
+      <w:r>
+        <w:rPr>
+          <w:b/>
+          <w:bCs/>
+          <w:lang w:val="es-MX"/>
+        </w:rPr>
+        <w:t>La relación necesaria se llama image</w:t>
+      </w:r>
+    </w:p>
+    <w:p>
+      <w:pPr>
+        <w:jc w:val="both"/>
+        <w:rPr>
+          <w:b/>
+          <w:bCs/>
+          <w:lang w:val="es-MX"/>
+        </w:rPr>
+      </w:pPr>
+      <w:r>
+        <w:rPr>
+          <w:b/>
+          <w:bCs/>
+          <w:lang w:val="es-MX"/>
+        </w:rPr>
+        <w:drawing>
+          <wp:inline distT="0" distB="0" distL="0" distR="0" wp14:anchorId="62D9AAD4" wp14:editId="4A0304C7">
+            <wp:extent cx="2473929" cy="984179"/>
+            <wp:effectExtent l="0" t="0" r="3175" b="6985"/>
+            <wp:docPr id="18" name="Imagen 18" descr="Interfaz de usuario gráfica&#10;&#10;Descripción generada automáticamente"/>
+            <wp:cNvGraphicFramePr>
+              <a:graphicFrameLocks xmlns:a="http://schemas.openxmlformats.org/drawingml/2006/main" noChangeAspect="1"/>
+            </wp:cNvGraphicFramePr>
+            <a:graphic xmlns:a="http://schemas.openxmlformats.org/drawingml/2006/main">
+              <a:graphicData uri="http://schemas.openxmlformats.org/drawingml/2006/picture">
+                <pic:pic xmlns:pic="http://schemas.openxmlformats.org/drawingml/2006/picture">
+                  <pic:nvPicPr>
+                    <pic:cNvPr id="18" name="Imagen 18" descr="Interfaz de usuario gráfica&#10;&#10;Descripción generada automáticamente"/>
+                    <pic:cNvPicPr/>
+                  </pic:nvPicPr>
+                  <pic:blipFill>
+                    <a:blip r:embed="rId21"/>
+                    <a:stretch>
+                      <a:fillRect/>
+                    </a:stretch>
+                  </pic:blipFill>
+                  <pic:spPr>
+                    <a:xfrm>
+                      <a:off x="0" y="0"/>
+                      <a:ext cx="2497835" cy="993689"/>
+                    </a:xfrm>
+                    <a:prstGeom prst="rect">
+                      <a:avLst/>
+                    </a:prstGeom>
+                  </pic:spPr>
+                </pic:pic>
+              </a:graphicData>
+            </a:graphic>
+          </wp:inline>
+        </w:drawing>
+      </w:r>
+    </w:p>
+    <w:p>
+      <w:pPr>
+        <w:jc w:val="both"/>
+        <w:rPr>
+          <w:b/>
+          <w:bCs/>
+          <w:lang w:val="es-MX"/>
+        </w:rPr>
+      </w:pPr>
+      <w:r>
+        <w:rPr>
+          <w:b/>
+          <w:bCs/>
+          <w:lang w:val="es-MX"/>
+        </w:rPr>
+        <w:drawing>
+          <wp:inline distT="0" distB="0" distL="0" distR="0" wp14:anchorId="6014BB7E" wp14:editId="75BE4B69">
+            <wp:extent cx="2457100" cy="1159123"/>
+            <wp:effectExtent l="0" t="0" r="635" b="3175"/>
+            <wp:docPr id="19" name="Imagen 19" descr="Texto&#10;&#10;Descripción generada automáticamente"/>
+            <wp:cNvGraphicFramePr>
+              <a:graphicFrameLocks xmlns:a="http://schemas.openxmlformats.org/drawingml/2006/main" noChangeAspect="1"/>
+            </wp:cNvGraphicFramePr>
+            <a:graphic xmlns:a="http://schemas.openxmlformats.org/drawingml/2006/main">
+              <a:graphicData uri="http://schemas.openxmlformats.org/drawingml/2006/picture">
+                <pic:pic xmlns:pic="http://schemas.openxmlformats.org/drawingml/2006/picture">
+                  <pic:nvPicPr>
+                    <pic:cNvPr id="19" name="Imagen 19" descr="Texto&#10;&#10;Descripción generada automáticamente"/>
+                    <pic:cNvPicPr/>
+                  </pic:nvPicPr>
+                  <pic:blipFill>
+                    <a:blip r:embed="rId22"/>
+                    <a:stretch>
+                      <a:fillRect/>
+                    </a:stretch>
+                  </pic:blipFill>
+                  <pic:spPr>
+                    <a:xfrm>
+                      <a:off x="0" y="0"/>
+                      <a:ext cx="2479424" cy="1169654"/>
+                    </a:xfrm>
+                    <a:prstGeom prst="rect">
+                      <a:avLst/>
+                    </a:prstGeom>
+                  </pic:spPr>
+                </pic:pic>
+              </a:graphicData>
+            </a:graphic>
+          </wp:inline>
+        </w:drawing>
+      </w:r>
+    </w:p>
+    <w:p>
+      <w:pPr>
+        <w:jc w:val="both"/>
+        <w:rPr>
+          <w:b/>
+          <w:bCs/>
+          <w:lang w:val="es-MX"/>
+        </w:rPr>
+      </w:pPr>
+      <w:r>
+        <w:rPr>
+          <w:b/>
+          <w:bCs/>
+          <w:lang w:val="es-MX"/>
+        </w:rPr>
+        <w:t>Al recargar la página web, observaremos una gran cantidad de información de los posts. Pero solamente necesitamos la url de las imágenes.</w:t>
+      </w:r>
+    </w:p>
+    <w:p>
+      <w:pPr>
+        <w:jc w:val="both"/>
+        <w:rPr>
+          <w:b/>
+          <w:bCs/>
+          <w:lang w:val="es-MX"/>
+        </w:rPr>
+      </w:pPr>
+      <w:r>
+        <w:rPr>
+          <w:b/>
+          <w:bCs/>
+          <w:lang w:val="es-MX"/>
+        </w:rPr>
+        <w:t>****en caso de que no se visualicen los datos en 3 columnas, será necesario correr una vez más el comando npm run dev.</w:t>
+      </w:r>
+      <w:r>
+        <w:rPr>
+          <w:b/>
+          <w:bCs/>
+          <w:lang w:val="es-MX"/>
+        </w:rPr>
+        <w:t xml:space="preserve"> </w:t>
+      </w:r>
+    </w:p>
+    <w:p>
+      <w:pPr>
+        <w:jc w:val="both"/>
+        <w:rPr>
+          <w:b/>
+          <w:bCs/>
+          <w:lang w:val="es-MX"/>
+        </w:rPr>
+      </w:pPr>
+    </w:p>
+    <w:p>
+      <w:pPr>
+        <w:pStyle w:val="Prrafodelista"/>
+        <w:numPr>
+          <w:ilvl w:val="0"/>
+          <w:numId w:val="1"/>
+        </w:numPr>
+        <w:jc w:val="both"/>
+        <w:rPr>
+          <w:b/>
+          <w:bCs/>
+          <w:lang w:val="es-MX"/>
+        </w:rPr>
+      </w:pPr>
+      <w:r>
+        <w:rPr>
+          <w:b/>
+          <w:bCs/>
+          <w:lang w:val="es-MX"/>
+        </w:rPr>
+        <w:lastRenderedPageBreak/>
+        <w:t>Para cargar solo las imágenes de los posts lo indicamos así:</w:t>
+      </w:r>
+    </w:p>
+    <w:p>
+      <w:pPr>
+        <w:ind w:left="360"/>
+        <w:jc w:val="both"/>
+        <w:rPr>
+          <w:b/>
+          <w:bCs/>
+          <w:lang w:val="es-MX"/>
+        </w:rPr>
+      </w:pPr>
+      <w:r>
+        <w:rPr>
+          <w:b/>
+          <w:bCs/>
+          <w:lang w:val="es-MX"/>
+        </w:rPr>
+        <w:drawing>
+          <wp:inline distT="0" distB="0" distL="0" distR="0" wp14:anchorId="451A20FD" wp14:editId="5A4DDAD1">
+            <wp:extent cx="2535637" cy="845213"/>
+            <wp:effectExtent l="0" t="0" r="0" b="0"/>
+            <wp:docPr id="21" name="Imagen 21" descr="Interfaz de usuario gráfica, Aplicación&#10;&#10;Descripción generada automáticamente"/>
+            <wp:cNvGraphicFramePr>
+              <a:graphicFrameLocks xmlns:a="http://schemas.openxmlformats.org/drawingml/2006/main" noChangeAspect="1"/>
+            </wp:cNvGraphicFramePr>
+            <a:graphic xmlns:a="http://schemas.openxmlformats.org/drawingml/2006/main">
+              <a:graphicData uri="http://schemas.openxmlformats.org/drawingml/2006/picture">
+                <pic:pic xmlns:pic="http://schemas.openxmlformats.org/drawingml/2006/picture">
+                  <pic:nvPicPr>
+                    <pic:cNvPr id="21" name="Imagen 21" descr="Interfaz de usuario gráfica, Aplicación&#10;&#10;Descripción generada automáticamente"/>
+                    <pic:cNvPicPr/>
+                  </pic:nvPicPr>
+                  <pic:blipFill>
+                    <a:blip r:embed="rId23"/>
+                    <a:stretch>
+                      <a:fillRect/>
+                    </a:stretch>
+                  </pic:blipFill>
+                  <pic:spPr>
+                    <a:xfrm>
+                      <a:off x="0" y="0"/>
+                      <a:ext cx="2547019" cy="849007"/>
+                    </a:xfrm>
+                    <a:prstGeom prst="rect">
+                      <a:avLst/>
+                    </a:prstGeom>
+                  </pic:spPr>
+                </pic:pic>
+              </a:graphicData>
+            </a:graphic>
+          </wp:inline>
+        </w:drawing>
+      </w:r>
+    </w:p>
+    <w:p>
+      <w:pPr>
+        <w:ind w:left="360"/>
+        <w:jc w:val="both"/>
+        <w:rPr>
+          <w:b/>
+          <w:bCs/>
+          <w:lang w:val="es-MX"/>
+        </w:rPr>
+      </w:pPr>
+      <w:r>
+        <w:rPr>
+          <w:b/>
+          <w:bCs/>
+          <w:lang w:val="es-MX"/>
+        </w:rPr>
+        <w:drawing>
+          <wp:inline distT="0" distB="0" distL="0" distR="0" wp14:anchorId="6D065EE9" wp14:editId="7BC4AA74">
+            <wp:extent cx="4689806" cy="1611557"/>
+            <wp:effectExtent l="0" t="0" r="0" b="8255"/>
+            <wp:docPr id="22" name="Imagen 22" descr="Pantalla de computadora con letras&#10;&#10;Descripción generada automáticamente con confianza media"/>
+            <wp:cNvGraphicFramePr>
+              <a:graphicFrameLocks xmlns:a="http://schemas.openxmlformats.org/drawingml/2006/main" noChangeAspect="1"/>
+            </wp:cNvGraphicFramePr>
+            <a:graphic xmlns:a="http://schemas.openxmlformats.org/drawingml/2006/main">
+              <a:graphicData uri="http://schemas.openxmlformats.org/drawingml/2006/picture">
+                <pic:pic xmlns:pic="http://schemas.openxmlformats.org/drawingml/2006/picture">
+                  <pic:nvPicPr>
+                    <pic:cNvPr id="22" name="Imagen 22" descr="Pantalla de computadora con letras&#10;&#10;Descripción generada automáticamente con confianza media"/>
+                    <pic:cNvPicPr/>
+                  </pic:nvPicPr>
+                  <pic:blipFill>
+                    <a:blip r:embed="rId24"/>
+                    <a:stretch>
+                      <a:fillRect/>
+                    </a:stretch>
+                  </pic:blipFill>
+                  <pic:spPr>
+                    <a:xfrm>
+                      <a:off x="0" y="0"/>
+                      <a:ext cx="4698208" cy="1614444"/>
+                    </a:xfrm>
+                    <a:prstGeom prst="rect">
+                      <a:avLst/>
+                    </a:prstGeom>
+                  </pic:spPr>
+                </pic:pic>
+              </a:graphicData>
+            </a:graphic>
+          </wp:inline>
+        </w:drawing>
+      </w:r>
+    </w:p>
+    <w:p>
+      <w:pPr>
+        <w:pStyle w:val="Prrafodelista"/>
+        <w:numPr>
+          <w:ilvl w:val="0"/>
+          <w:numId w:val="1"/>
+        </w:numPr>
+        <w:jc w:val="both"/>
+        <w:rPr>
+          <w:b/>
+          <w:bCs/>
+          <w:lang w:val="es-MX"/>
+        </w:rPr>
+      </w:pPr>
+      <w:r>
+        <w:rPr>
+          <w:b/>
+          <w:bCs/>
+          <w:lang w:val="es-MX"/>
+        </w:rPr>
+        <w:t>Ahora si colocamos una ruta específica de estas que estamos viendo en pantalla, al lado de la ruta principal del proyecto, no se visualizará ninguna imagen:</w:t>
+      </w:r>
+    </w:p>
+    <w:p>
+      <w:pPr>
+        <w:ind w:left="360"/>
+        <w:jc w:val="both"/>
+        <w:rPr>
+          <w:b/>
+          <w:bCs/>
+          <w:lang w:val="es-MX"/>
+        </w:rPr>
+      </w:pPr>
+      <w:r>
+        <w:rPr>
+          <w:b/>
+          <w:bCs/>
+          <w:lang w:val="es-MX"/>
+        </w:rPr>
+        <w:drawing>
+          <wp:inline distT="0" distB="0" distL="0" distR="0" wp14:anchorId="5BE0AA12" wp14:editId="293438EE">
+            <wp:extent cx="3326621" cy="1462313"/>
+            <wp:effectExtent l="0" t="0" r="7620" b="5080"/>
+            <wp:docPr id="23" name="Imagen 23" descr="Texto&#10;&#10;Descripción generada automáticamente"/>
+            <wp:cNvGraphicFramePr>
+              <a:graphicFrameLocks xmlns:a="http://schemas.openxmlformats.org/drawingml/2006/main" noChangeAspect="1"/>
+            </wp:cNvGraphicFramePr>
+            <a:graphic xmlns:a="http://schemas.openxmlformats.org/drawingml/2006/main">
+              <a:graphicData uri="http://schemas.openxmlformats.org/drawingml/2006/picture">
+                <pic:pic xmlns:pic="http://schemas.openxmlformats.org/drawingml/2006/picture">
+                  <pic:nvPicPr>
+                    <pic:cNvPr id="23" name="Imagen 23" descr="Texto&#10;&#10;Descripción generada automáticamente"/>
+                    <pic:cNvPicPr/>
+                  </pic:nvPicPr>
+                  <pic:blipFill>
+                    <a:blip r:embed="rId25"/>
+                    <a:stretch>
+                      <a:fillRect/>
+                    </a:stretch>
+                  </pic:blipFill>
+                  <pic:spPr>
+                    <a:xfrm>
+                      <a:off x="0" y="0"/>
+                      <a:ext cx="3337731" cy="1467197"/>
+                    </a:xfrm>
+                    <a:prstGeom prst="rect">
+                      <a:avLst/>
+                    </a:prstGeom>
+                  </pic:spPr>
+                </pic:pic>
+              </a:graphicData>
+            </a:graphic>
+          </wp:inline>
+        </w:drawing>
+      </w:r>
+    </w:p>
+    <w:p>
+      <w:pPr>
+        <w:ind w:left="360"/>
+        <w:jc w:val="both"/>
+        <w:rPr>
+          <w:b/>
+          <w:bCs/>
+          <w:lang w:val="es-MX"/>
+        </w:rPr>
+      </w:pPr>
+      <w:r>
+        <w:rPr>
+          <w:b/>
+          <w:bCs/>
+          <w:lang w:val="es-MX"/>
+        </w:rPr>
+        <w:t>Pero si le agregáramos la ruta storage, sí visualizaríamos la imagen:</w:t>
+      </w:r>
+    </w:p>
+    <w:p>
+      <w:pPr>
+        <w:ind w:left="360"/>
+        <w:jc w:val="both"/>
+        <w:rPr>
+          <w:b/>
+          <w:bCs/>
+          <w:lang w:val="es-MX"/>
+        </w:rPr>
+      </w:pPr>
+      <w:r>
+        <w:rPr>
+          <w:b/>
+          <w:bCs/>
+          <w:lang w:val="es-MX"/>
+        </w:rPr>
+        <w:drawing>
+          <wp:inline distT="0" distB="0" distL="0" distR="0" wp14:anchorId="296DFA4A" wp14:editId="2C415CB6">
+            <wp:extent cx="3332620" cy="2053193"/>
+            <wp:effectExtent l="0" t="0" r="1270" b="4445"/>
+            <wp:docPr id="24" name="Imagen 24" descr="Interfaz de usuario gráfica, Sitio web&#10;&#10;Descripción generada automáticamente"/>
+            <wp:cNvGraphicFramePr>
+              <a:graphicFrameLocks xmlns:a="http://schemas.openxmlformats.org/drawingml/2006/main" noChangeAspect="1"/>
+            </wp:cNvGraphicFramePr>
+            <a:graphic xmlns:a="http://schemas.openxmlformats.org/drawingml/2006/main">
+              <a:graphicData uri="http://schemas.openxmlformats.org/drawingml/2006/picture">
+                <pic:pic xmlns:pic="http://schemas.openxmlformats.org/drawingml/2006/picture">
+                  <pic:nvPicPr>
+                    <pic:cNvPr id="24" name="Imagen 24" descr="Interfaz de usuario gráfica, Sitio web&#10;&#10;Descripción generada automáticamente"/>
+                    <pic:cNvPicPr/>
+                  </pic:nvPicPr>
+                  <pic:blipFill>
+                    <a:blip r:embed="rId26"/>
+                    <a:stretch>
+                      <a:fillRect/>
+                    </a:stretch>
+                  </pic:blipFill>
+                  <pic:spPr>
+                    <a:xfrm>
+                      <a:off x="0" y="0"/>
+                      <a:ext cx="3339492" cy="2057426"/>
+                    </a:xfrm>
+                    <a:prstGeom prst="rect">
+                      <a:avLst/>
+                    </a:prstGeom>
+                  </pic:spPr>
+                </pic:pic>
+              </a:graphicData>
+            </a:graphic>
+          </wp:inline>
+        </w:drawing>
+      </w:r>
+    </w:p>
+    <w:p>
+      <w:pPr>
+        <w:pStyle w:val="Prrafodelista"/>
+        <w:numPr>
+          <w:ilvl w:val="0"/>
+          <w:numId w:val="1"/>
+        </w:numPr>
+        <w:jc w:val="both"/>
+        <w:rPr>
+          <w:b/>
+          <w:bCs/>
+          <w:lang w:val="es-MX"/>
+        </w:rPr>
+      </w:pPr>
+      <w:r>
+        <w:rPr>
+          <w:b/>
+          <w:bCs/>
+          <w:lang w:val="es-MX"/>
+        </w:rPr>
+        <w:t>Lo que debemos hacer como en otros proyectos es usar el método Storage::url(), y dentro del paréntesis colocar lo que habíamos digitado:</w:t>
+      </w:r>
+    </w:p>
+    <w:p>
+      <w:pPr>
+        <w:ind w:left="360"/>
+        <w:jc w:val="both"/>
+        <w:rPr>
+          <w:b/>
+          <w:bCs/>
+          <w:lang w:val="es-MX"/>
+        </w:rPr>
+      </w:pPr>
+      <w:r>
+        <w:rPr>
+          <w:b/>
+          <w:bCs/>
+          <w:lang w:val="es-MX"/>
+        </w:rPr>
+        <w:lastRenderedPageBreak/>
+        <w:drawing>
+          <wp:inline distT="0" distB="0" distL="0" distR="0" wp14:anchorId="2725ED9D" wp14:editId="6E953A1A">
+            <wp:extent cx="3046130" cy="784216"/>
+            <wp:effectExtent l="0" t="0" r="1905" b="0"/>
+            <wp:docPr id="25" name="Imagen 25" descr="Interfaz de usuario gráfica, Texto&#10;&#10;Descripción generada automáticamente"/>
+            <wp:cNvGraphicFramePr>
+              <a:graphicFrameLocks xmlns:a="http://schemas.openxmlformats.org/drawingml/2006/main" noChangeAspect="1"/>
+            </wp:cNvGraphicFramePr>
+            <a:graphic xmlns:a="http://schemas.openxmlformats.org/drawingml/2006/main">
+              <a:graphicData uri="http://schemas.openxmlformats.org/drawingml/2006/picture">
+                <pic:pic xmlns:pic="http://schemas.openxmlformats.org/drawingml/2006/picture">
+                  <pic:nvPicPr>
+                    <pic:cNvPr id="25" name="Imagen 25" descr="Interfaz de usuario gráfica, Texto&#10;&#10;Descripción generada automáticamente"/>
+                    <pic:cNvPicPr/>
+                  </pic:nvPicPr>
+                  <pic:blipFill>
+                    <a:blip r:embed="rId27"/>
+                    <a:stretch>
+                      <a:fillRect/>
+                    </a:stretch>
+                  </pic:blipFill>
+                  <pic:spPr>
+                    <a:xfrm>
+                      <a:off x="0" y="0"/>
+                      <a:ext cx="3055382" cy="786598"/>
+                    </a:xfrm>
+                    <a:prstGeom prst="rect">
+                      <a:avLst/>
+                    </a:prstGeom>
+                  </pic:spPr>
+                </pic:pic>
+              </a:graphicData>
+            </a:graphic>
+          </wp:inline>
+        </w:drawing>
+      </w:r>
+    </w:p>
+    <w:p>
+      <w:pPr>
+        <w:ind w:left="360"/>
+        <w:jc w:val="both"/>
+        <w:rPr>
+          <w:b/>
+          <w:bCs/>
+          <w:lang w:val="es-MX"/>
+        </w:rPr>
+      </w:pPr>
+      <w:r>
+        <w:rPr>
+          <w:b/>
+          <w:bCs/>
+          <w:lang w:val="es-MX"/>
+        </w:rPr>
+        <w:t>En ese caso sí veremos la url completa de la imagen:</w:t>
+      </w:r>
+    </w:p>
+    <w:p>
+      <w:pPr>
+        <w:ind w:left="360"/>
+        <w:jc w:val="both"/>
+        <w:rPr>
+          <w:b/>
+          <w:bCs/>
+          <w:lang w:val="es-MX"/>
+        </w:rPr>
+      </w:pPr>
+      <w:r>
+        <w:rPr>
+          <w:b/>
+          <w:bCs/>
+          <w:lang w:val="es-MX"/>
+        </w:rPr>
+        <w:drawing>
+          <wp:inline distT="0" distB="0" distL="0" distR="0" wp14:anchorId="5C0D8E8E" wp14:editId="765C6CBE">
+            <wp:extent cx="3785478" cy="2075631"/>
+            <wp:effectExtent l="0" t="0" r="5715" b="1270"/>
+            <wp:docPr id="26" name="Imagen 26" descr="Captura de pantalla de computadora&#10;&#10;Descripción generada automáticamente"/>
+            <wp:cNvGraphicFramePr>
+              <a:graphicFrameLocks xmlns:a="http://schemas.openxmlformats.org/drawingml/2006/main" noChangeAspect="1"/>
+            </wp:cNvGraphicFramePr>
+            <a:graphic xmlns:a="http://schemas.openxmlformats.org/drawingml/2006/main">
+              <a:graphicData uri="http://schemas.openxmlformats.org/drawingml/2006/picture">
+                <pic:pic xmlns:pic="http://schemas.openxmlformats.org/drawingml/2006/picture">
+                  <pic:nvPicPr>
+                    <pic:cNvPr id="26" name="Imagen 26" descr="Captura de pantalla de computadora&#10;&#10;Descripción generada automáticamente"/>
+                    <pic:cNvPicPr/>
+                  </pic:nvPicPr>
+                  <pic:blipFill>
+                    <a:blip r:embed="rId28"/>
+                    <a:stretch>
+                      <a:fillRect/>
+                    </a:stretch>
+                  </pic:blipFill>
+                  <pic:spPr>
+                    <a:xfrm>
+                      <a:off x="0" y="0"/>
+                      <a:ext cx="3800420" cy="2083824"/>
+                    </a:xfrm>
+                    <a:prstGeom prst="rect">
+                      <a:avLst/>
+                    </a:prstGeom>
+                  </pic:spPr>
+                </pic:pic>
+              </a:graphicData>
+            </a:graphic>
+          </wp:inline>
+        </w:drawing>
+      </w:r>
+    </w:p>
+    <w:p>
+      <w:pPr>
+        <w:ind w:left="360"/>
+        <w:jc w:val="both"/>
+        <w:rPr>
+          <w:b/>
+          <w:bCs/>
+          <w:lang w:val="es-MX"/>
+        </w:rPr>
+      </w:pPr>
+    </w:p>
+    <w:p>
+      <w:pPr>
+        <w:pStyle w:val="Prrafodelista"/>
+        <w:numPr>
+          <w:ilvl w:val="0"/>
+          <w:numId w:val="1"/>
+        </w:numPr>
+        <w:jc w:val="both"/>
+        <w:rPr>
+          <w:b/>
+          <w:bCs/>
+          <w:lang w:val="es-MX"/>
+        </w:rPr>
+      </w:pPr>
+      <w:r>
+        <w:rPr>
+          <w:b/>
+          <w:bCs/>
+          <w:lang w:val="es-MX"/>
+        </w:rPr>
+        <w:t>Luego, para ver las imágenes, las incluimos en un img de la siguiente manera:</w:t>
+      </w:r>
+    </w:p>
+    <w:p>
+      <w:pPr>
+        <w:ind w:left="360"/>
+        <w:jc w:val="both"/>
+        <w:rPr>
+          <w:b/>
+          <w:bCs/>
+          <w:lang w:val="es-MX"/>
+        </w:rPr>
+      </w:pPr>
+      <w:r>
+        <w:rPr>
+          <w:b/>
+          <w:bCs/>
+          <w:lang w:val="es-MX"/>
+        </w:rPr>
+        <w:drawing>
+          <wp:inline distT="0" distB="0" distL="0" distR="0" wp14:anchorId="76BB129F" wp14:editId="6C830FF0">
+            <wp:extent cx="4358827" cy="675672"/>
+            <wp:effectExtent l="0" t="0" r="3810" b="0"/>
+            <wp:docPr id="27" name="Imagen 27" descr="Texto&#10;&#10;Descripción generada automáticamente"/>
+            <wp:cNvGraphicFramePr>
+              <a:graphicFrameLocks xmlns:a="http://schemas.openxmlformats.org/drawingml/2006/main" noChangeAspect="1"/>
+            </wp:cNvGraphicFramePr>
+            <a:graphic xmlns:a="http://schemas.openxmlformats.org/drawingml/2006/main">
+              <a:graphicData uri="http://schemas.openxmlformats.org/drawingml/2006/picture">
+                <pic:pic xmlns:pic="http://schemas.openxmlformats.org/drawingml/2006/picture">
+                  <pic:nvPicPr>
+                    <pic:cNvPr id="27" name="Imagen 27" descr="Texto&#10;&#10;Descripción generada automáticamente"/>
+                    <pic:cNvPicPr/>
+                  </pic:nvPicPr>
+                  <pic:blipFill>
+                    <a:blip r:embed="rId29"/>
+                    <a:stretch>
+                      <a:fillRect/>
+                    </a:stretch>
+                  </pic:blipFill>
+                  <pic:spPr>
+                    <a:xfrm>
+                      <a:off x="0" y="0"/>
+                      <a:ext cx="4377259" cy="678529"/>
+                    </a:xfrm>
+                    <a:prstGeom prst="rect">
+                      <a:avLst/>
+                    </a:prstGeom>
+                  </pic:spPr>
+                </pic:pic>
+              </a:graphicData>
+            </a:graphic>
+          </wp:inline>
+        </w:drawing>
+      </w:r>
+    </w:p>
+    <w:p>
+      <w:pPr>
+        <w:pStyle w:val="Prrafodelista"/>
+        <w:numPr>
+          <w:ilvl w:val="0"/>
+          <w:numId w:val="1"/>
+        </w:numPr>
+        <w:jc w:val="both"/>
+        <w:rPr>
+          <w:b/>
+          <w:bCs/>
+          <w:lang w:val="es-MX"/>
+        </w:rPr>
+      </w:pPr>
+      <w:r>
+        <w:rPr>
+          <w:b/>
+          <w:bCs/>
+          <w:lang w:val="es-MX"/>
+        </w:rPr>
+        <w:t>No obstante, pudiera ser que si no tenemos personalizado un dominio para el proyecto, las imágenes no se muestren. En ese caso, es necesario ir al archivo .env y configurar la APP_URL exactamente como la estamos usando actualmente, con :8000, así:</w:t>
+      </w:r>
+    </w:p>
+    <w:p>
+      <w:pPr>
+        <w:ind w:left="360"/>
+        <w:jc w:val="both"/>
+        <w:rPr>
+          <w:b/>
+          <w:bCs/>
+          <w:lang w:val="es-MX"/>
+        </w:rPr>
+      </w:pPr>
+      <w:r>
+        <w:rPr>
+          <w:b/>
+          <w:bCs/>
+          <w:lang w:val="es-MX"/>
+        </w:rPr>
+        <w:drawing>
+          <wp:inline distT="0" distB="0" distL="0" distR="0" wp14:anchorId="274C051C" wp14:editId="2A004930">
+            <wp:extent cx="3075141" cy="992937"/>
+            <wp:effectExtent l="0" t="0" r="0" b="0"/>
+            <wp:docPr id="28" name="Imagen 28" descr="Interfaz de usuario gráfica&#10;&#10;Descripción generada automáticamente con confianza baja"/>
+            <wp:cNvGraphicFramePr>
+              <a:graphicFrameLocks xmlns:a="http://schemas.openxmlformats.org/drawingml/2006/main" noChangeAspect="1"/>
+            </wp:cNvGraphicFramePr>
+            <a:graphic xmlns:a="http://schemas.openxmlformats.org/drawingml/2006/main">
+              <a:graphicData uri="http://schemas.openxmlformats.org/drawingml/2006/picture">
+                <pic:pic xmlns:pic="http://schemas.openxmlformats.org/drawingml/2006/picture">
+                  <pic:nvPicPr>
+                    <pic:cNvPr id="28" name="Imagen 28" descr="Interfaz de usuario gráfica&#10;&#10;Descripción generada automáticamente con confianza baja"/>
+                    <pic:cNvPicPr/>
+                  </pic:nvPicPr>
+                  <pic:blipFill>
+                    <a:blip r:embed="rId30"/>
+                    <a:stretch>
+                      <a:fillRect/>
+                    </a:stretch>
+                  </pic:blipFill>
+                  <pic:spPr>
+                    <a:xfrm>
+                      <a:off x="0" y="0"/>
+                      <a:ext cx="3085988" cy="996440"/>
+                    </a:xfrm>
+                    <a:prstGeom prst="rect">
+                      <a:avLst/>
+                    </a:prstGeom>
+                  </pic:spPr>
+                </pic:pic>
+              </a:graphicData>
+            </a:graphic>
+          </wp:inline>
+        </w:drawing>
+      </w:r>
+    </w:p>
+    <w:p>
+      <w:pPr>
+        <w:ind w:left="360"/>
+        <w:jc w:val="both"/>
+        <w:rPr>
+          <w:b/>
+          <w:bCs/>
+          <w:lang w:val="es-MX"/>
+        </w:rPr>
+      </w:pPr>
+      <w:r>
+        <w:rPr>
+          <w:b/>
+          <w:bCs/>
+          <w:lang w:val="es-MX"/>
+        </w:rPr>
+        <w:lastRenderedPageBreak/>
+        <w:drawing>
+          <wp:inline distT="0" distB="0" distL="0" distR="0" wp14:anchorId="100B44E8" wp14:editId="4B4EB136">
+            <wp:extent cx="4111592" cy="1918557"/>
+            <wp:effectExtent l="0" t="0" r="3810" b="5715"/>
+            <wp:docPr id="29" name="Imagen 29" descr="Captura de pantalla de un celular&#10;&#10;Descripción generada automáticamente"/>
+            <wp:cNvGraphicFramePr>
+              <a:graphicFrameLocks xmlns:a="http://schemas.openxmlformats.org/drawingml/2006/main" noChangeAspect="1"/>
+            </wp:cNvGraphicFramePr>
+            <a:graphic xmlns:a="http://schemas.openxmlformats.org/drawingml/2006/main">
+              <a:graphicData uri="http://schemas.openxmlformats.org/drawingml/2006/picture">
+                <pic:pic xmlns:pic="http://schemas.openxmlformats.org/drawingml/2006/picture">
+                  <pic:nvPicPr>
+                    <pic:cNvPr id="29" name="Imagen 29" descr="Captura de pantalla de un celular&#10;&#10;Descripción generada automáticamente"/>
+                    <pic:cNvPicPr/>
+                  </pic:nvPicPr>
+                  <pic:blipFill>
+                    <a:blip r:embed="rId31"/>
+                    <a:stretch>
+                      <a:fillRect/>
+                    </a:stretch>
+                  </pic:blipFill>
+                  <pic:spPr>
+                    <a:xfrm>
+                      <a:off x="0" y="0"/>
+                      <a:ext cx="4116569" cy="1920879"/>
+                    </a:xfrm>
+                    <a:prstGeom prst="rect">
+                      <a:avLst/>
+                    </a:prstGeom>
+                  </pic:spPr>
+                </pic:pic>
+              </a:graphicData>
+            </a:graphic>
+          </wp:inline>
+        </w:drawing>
+      </w:r>
+    </w:p>
+    <w:p>
+      <w:pPr>
+        <w:pStyle w:val="Prrafodelista"/>
+        <w:numPr>
+          <w:ilvl w:val="0"/>
+          <w:numId w:val="1"/>
+        </w:numPr>
+        <w:jc w:val="both"/>
+        <w:rPr>
+          <w:b/>
+          <w:bCs/>
+          <w:lang w:val="es-MX"/>
+        </w:rPr>
+      </w:pPr>
+      <w:r>
+        <w:rPr>
+          <w:b/>
+          <w:bCs/>
+          <w:lang w:val="es-MX"/>
+        </w:rPr>
+        <w:t>Quitamos el color de fondo</w:t>
+      </w:r>
+    </w:p>
+    <w:p>
+      <w:pPr>
+        <w:ind w:left="360"/>
+        <w:jc w:val="both"/>
+        <w:rPr>
+          <w:b/>
+          <w:bCs/>
+          <w:lang w:val="es-MX"/>
+        </w:rPr>
+      </w:pPr>
+    </w:p>
+    <w:p>
+      <w:pPr>
+        <w:ind w:left="360"/>
+        <w:jc w:val="both"/>
+        <w:rPr>
+          <w:b/>
+          <w:bCs/>
+          <w:color w:val="FF0000"/>
+          <w:lang w:val="es-MX"/>
+        </w:rPr>
+      </w:pPr>
+      <w:r>
+        <w:rPr>
+          <w:b/>
+          <w:bCs/>
+          <w:color w:val="FF0000"/>
+          <w:lang w:val="es-MX"/>
+        </w:rPr>
+        <w:t>Para escribir encima de la imagen, debemos hacer un cambio</w:t>
+      </w:r>
+    </w:p>
+    <w:p>
+      <w:pPr>
+        <w:ind w:left="360"/>
+        <w:jc w:val="both"/>
+        <w:rPr>
+          <w:b/>
+          <w:bCs/>
+          <w:lang w:val="es-MX"/>
+        </w:rPr>
+      </w:pPr>
+      <w:r>
+        <w:rPr>
+          <w:b/>
+          <w:bCs/>
+          <w:lang w:val="es-MX"/>
+        </w:rPr>
+        <w:t>Debido a que necesitamos escribir encima de la imagen, vamos a cambiar el método para mostrar las imágenes. En este caso sería usando un estilo css incrustado en el article, así:</w:t>
+      </w:r>
+    </w:p>
+    <w:p>
+      <w:pPr>
+        <w:ind w:left="360"/>
+        <w:jc w:val="both"/>
+        <w:rPr>
+          <w:b/>
+          <w:bCs/>
+          <w:lang w:val="es-MX"/>
+        </w:rPr>
+      </w:pPr>
+      <w:r>
+        <w:rPr>
+          <w:b/>
+          <w:bCs/>
+          <w:lang w:val="es-MX"/>
+        </w:rPr>
+        <w:drawing>
+          <wp:inline distT="0" distB="0" distL="0" distR="0" wp14:anchorId="04238F59" wp14:editId="5A36DFA4">
+            <wp:extent cx="5612130" cy="1392555"/>
+            <wp:effectExtent l="0" t="0" r="7620" b="0"/>
+            <wp:docPr id="32" name="Imagen 32" descr="Texto&#10;&#10;Descripción generada automáticamente"/>
+            <wp:cNvGraphicFramePr>
+              <a:graphicFrameLocks xmlns:a="http://schemas.openxmlformats.org/drawingml/2006/main" noChangeAspect="1"/>
+            </wp:cNvGraphicFramePr>
+            <a:graphic xmlns:a="http://schemas.openxmlformats.org/drawingml/2006/main">
+              <a:graphicData uri="http://schemas.openxmlformats.org/drawingml/2006/picture">
+                <pic:pic xmlns:pic="http://schemas.openxmlformats.org/drawingml/2006/picture">
+                  <pic:nvPicPr>
+                    <pic:cNvPr id="32" name="Imagen 32" descr="Texto&#10;&#10;Descripción generada automáticamente"/>
+                    <pic:cNvPicPr/>
+                  </pic:nvPicPr>
+                  <pic:blipFill>
+                    <a:blip r:embed="rId32"/>
+                    <a:stretch>
+                      <a:fillRect/>
+                    </a:stretch>
+                  </pic:blipFill>
+                  <pic:spPr>
+                    <a:xfrm>
+                      <a:off x="0" y="0"/>
+                      <a:ext cx="5612130" cy="1392555"/>
+                    </a:xfrm>
+                    <a:prstGeom prst="rect">
+                      <a:avLst/>
+                    </a:prstGeom>
+                  </pic:spPr>
+                </pic:pic>
+              </a:graphicData>
+            </a:graphic>
+          </wp:inline>
+        </w:drawing>
+      </w:r>
+    </w:p>
+    <w:p>
+      <w:pPr>
+        <w:ind w:left="360"/>
+        <w:jc w:val="both"/>
+        <w:rPr>
+          <w:b/>
+          <w:bCs/>
+          <w:lang w:val="es-MX"/>
+        </w:rPr>
+      </w:pPr>
+      <w:r>
+        <w:rPr>
+          <w:b/>
+          <w:bCs/>
+          <w:lang w:val="es-MX"/>
+        </w:rPr>
+        <w:t>La captura anterior está recortada</w:t>
+      </w:r>
+      <w:r>
+        <w:rPr>
+          <w:b/>
+          <w:bCs/>
+          <w:lang w:val="es-MX"/>
+        </w:rPr>
+        <w:t>.</w:t>
+      </w:r>
+      <w:r>
+        <w:rPr>
+          <w:b/>
+          <w:bCs/>
+          <w:lang w:val="es-MX"/>
+        </w:rPr>
+        <w:t xml:space="preserve"> </w:t>
+      </w:r>
+      <w:r>
+        <w:rPr>
+          <w:b/>
+          <w:bCs/>
+          <w:lang w:val="es-MX"/>
+        </w:rPr>
+        <w:t>A</w:t>
+      </w:r>
+      <w:r>
+        <w:rPr>
+          <w:b/>
+          <w:bCs/>
+          <w:lang w:val="es-MX"/>
+        </w:rPr>
+        <w:t xml:space="preserve"> continuación</w:t>
+      </w:r>
+      <w:r>
+        <w:rPr>
+          <w:b/>
+          <w:bCs/>
+          <w:lang w:val="es-MX"/>
+        </w:rPr>
+        <w:t>,</w:t>
+      </w:r>
+      <w:r>
+        <w:rPr>
+          <w:b/>
+          <w:bCs/>
+          <w:lang w:val="es-MX"/>
+        </w:rPr>
+        <w:t xml:space="preserve"> el faltante de la derecha:</w:t>
+      </w:r>
+    </w:p>
+    <w:p>
+      <w:pPr>
+        <w:ind w:left="360"/>
+        <w:jc w:val="both"/>
+        <w:rPr>
+          <w:b/>
+          <w:bCs/>
+          <w:lang w:val="es-MX"/>
+        </w:rPr>
+      </w:pPr>
+      <w:r>
+        <w:rPr>
+          <w:b/>
+          <w:bCs/>
+          <w:lang w:val="es-MX"/>
+        </w:rPr>
+        <w:drawing>
+          <wp:inline distT="0" distB="0" distL="0" distR="0" wp14:anchorId="45B20220" wp14:editId="166D880A">
+            <wp:extent cx="5368594" cy="645713"/>
+            <wp:effectExtent l="0" t="0" r="3810" b="2540"/>
+            <wp:docPr id="31" name="Imagen 31"/>
+            <wp:cNvGraphicFramePr>
+              <a:graphicFrameLocks xmlns:a="http://schemas.openxmlformats.org/drawingml/2006/main" noChangeAspect="1"/>
+            </wp:cNvGraphicFramePr>
+            <a:graphic xmlns:a="http://schemas.openxmlformats.org/drawingml/2006/main">
+              <a:graphicData uri="http://schemas.openxmlformats.org/drawingml/2006/picture">
+                <pic:pic xmlns:pic="http://schemas.openxmlformats.org/drawingml/2006/picture">
+                  <pic:nvPicPr>
+                    <pic:cNvPr id="1" name=""/>
+                    <pic:cNvPicPr/>
+                  </pic:nvPicPr>
+                  <pic:blipFill>
+                    <a:blip r:embed="rId33"/>
+                    <a:stretch>
+                      <a:fillRect/>
+                    </a:stretch>
+                  </pic:blipFill>
+                  <pic:spPr>
+                    <a:xfrm>
+                      <a:off x="0" y="0"/>
+                      <a:ext cx="5383373" cy="647491"/>
+                    </a:xfrm>
+                    <a:prstGeom prst="rect">
+                      <a:avLst/>
+                    </a:prstGeom>
+                  </pic:spPr>
+                </pic:pic>
+              </a:graphicData>
+            </a:graphic>
+          </wp:inline>
+        </w:drawing>
+      </w:r>
+    </w:p>
+    <w:p>
+      <w:pPr>
+        <w:ind w:left="360"/>
+        <w:jc w:val="both"/>
+        <w:rPr>
+          <w:b/>
+          <w:bCs/>
+          <w:lang w:val="es-MX"/>
+        </w:rPr>
+      </w:pPr>
+      <w:r>
+        <w:rPr>
+          <w:b/>
+          <w:bCs/>
+          <w:lang w:val="es-MX"/>
+        </w:rPr>
+        <w:t>***en caso de que las imágenes no se vean, será necesario correr una vez más npm run dev (investigar más a fondo sobre este comando).</w:t>
+      </w:r>
     </w:p>
     <w:sectPr>
       <w:pgSz w:w="12240" w:h="15840"/>

</xml_diff>